<commit_message>
Restored the level 6 depth header layout
</commit_message>
<xml_diff>
--- a/markdown_template.docx
+++ b/markdown_template.docx
@@ -9,8 +9,6 @@
           <w:lang w:val="nl-NL"/>
         </w:rPr>
       </w:pPr>
-      <w:bookmarkStart w:id="0" w:name="_GoBack"/>
-      <w:bookmarkEnd w:id="0"/>
       <w:r>
         <w:rPr>
           <w:lang w:val="nl-NL"/>
@@ -57,7 +55,7 @@
           <w:lang w:val="nl-NL"/>
         </w:rPr>
       </w:pPr>
-      <w:bookmarkStart w:id="1" w:name="resultaten-descriptieve-statistiek"/>
+      <w:bookmarkStart w:id="0" w:name="resultaten-descriptieve-statistiek"/>
       <w:r>
         <w:rPr>
           <w:lang w:val="nl-NL"/>
@@ -71,7 +69,7 @@
         <w:tab/>
         <w:t>Resultaten descriptieve statistiek</w:t>
       </w:r>
-      <w:bookmarkEnd w:id="1"/>
+      <w:bookmarkEnd w:id="0"/>
     </w:p>
     <w:p>
       <w:pPr>
@@ -145,7 +143,7 @@
           <w:lang w:val="nl-NL"/>
         </w:rPr>
       </w:pPr>
-      <w:bookmarkStart w:id="2" w:name="X92fdadf761bec5a85b7960ee4da5e0cc3401ec7"/>
+      <w:bookmarkStart w:id="1" w:name="X92fdadf761bec5a85b7960ee4da5e0cc3401ec7"/>
       <w:r>
         <w:rPr>
           <w:lang w:val="nl-NL"/>
@@ -158,75 +156,75 @@
         </w:rPr>
         <w:tab/>
         <w:t>Meldingen en reacties op adviezen gegeven in de melding</w:t>
+      </w:r>
+      <w:bookmarkEnd w:id="1"/>
+    </w:p>
+    <w:p>
+      <w:pPr>
+        <w:pStyle w:val="Heading3"/>
+        <w:rPr>
+          <w:lang w:val="nl-NL"/>
+        </w:rPr>
+      </w:pPr>
+      <w:bookmarkStart w:id="2" w:name="Xb373f1bc18b496b92e030a5fdec5d3fa33e8019"/>
+      <w:r>
+        <w:rPr>
+          <w:lang w:val="nl-NL"/>
+        </w:rPr>
+        <w:t>1.1.1</w:t>
+      </w:r>
+      <w:r>
+        <w:rPr>
+          <w:lang w:val="nl-NL"/>
+        </w:rPr>
+        <w:tab/>
+        <w:t>Ontvangen meldingen en opvolging adviezen</w:t>
       </w:r>
       <w:bookmarkEnd w:id="2"/>
     </w:p>
     <w:p>
       <w:pPr>
-        <w:pStyle w:val="Heading3"/>
-        <w:rPr>
-          <w:lang w:val="nl-NL"/>
-        </w:rPr>
-      </w:pPr>
-      <w:bookmarkStart w:id="3" w:name="Xb373f1bc18b496b92e030a5fdec5d3fa33e8019"/>
-      <w:r>
-        <w:rPr>
-          <w:lang w:val="nl-NL"/>
-        </w:rPr>
-        <w:t>1.1.1</w:t>
+        <w:pStyle w:val="FirstParagraph"/>
+        <w:rPr>
+          <w:lang w:val="nl-NL"/>
+        </w:rPr>
+      </w:pPr>
+      <w:r>
+        <w:rPr>
+          <w:lang w:val="nl-NL"/>
+        </w:rPr>
+        <w:t>Van de 1900 deelnemers, hadden er 517 de app geïnstalleerd, en 31 hadden hem nu niet meer geïnstalleerd, maar wel gehad. In totaal hebben 5 deelnemers die de app nu gebruikten, of gebruikt hadden, minstens één melding gehad vanuit de app.</w:t>
+      </w:r>
+    </w:p>
+    <w:p>
+      <w:pPr>
+        <w:pStyle w:val="Heading1"/>
+        <w:rPr>
+          <w:lang w:val="nl-NL"/>
+        </w:rPr>
+      </w:pPr>
+      <w:bookmarkStart w:id="3" w:name="X55cce9030a0afdbb14e6521f70abdbc00c67207"/>
+      <w:r>
+        <w:rPr>
+          <w:lang w:val="nl-NL"/>
+        </w:rPr>
+        <w:lastRenderedPageBreak/>
+        <w:t>2</w:t>
       </w:r>
       <w:r>
         <w:rPr>
           <w:lang w:val="nl-NL"/>
         </w:rPr>
         <w:tab/>
-        <w:t>Ontvangen meldingen en opvolging adviezen</w:t>
+        <w:t>Bekendheid met Coronamelder [vooral om te proberen]</w:t>
       </w:r>
       <w:bookmarkEnd w:id="3"/>
     </w:p>
     <w:p>
       <w:pPr>
-        <w:pStyle w:val="FirstParagraph"/>
-        <w:rPr>
-          <w:lang w:val="nl-NL"/>
-        </w:rPr>
-      </w:pPr>
-      <w:r>
-        <w:rPr>
-          <w:lang w:val="nl-NL"/>
-        </w:rPr>
-        <w:t>Van de 1900 deelnemers, hadden er 517 de app geïnstalleerd, en 31 hadden hem nu niet meer geïnstalleerd, maar wel gehad. In totaal hebben 5 deelnemers die de app nu gebruikten, of gebruikt hadden, minstens één melding gehad vanuit de app.</w:t>
-      </w:r>
-    </w:p>
-    <w:p>
-      <w:pPr>
-        <w:pStyle w:val="Heading1"/>
-        <w:rPr>
-          <w:lang w:val="nl-NL"/>
-        </w:rPr>
-      </w:pPr>
-      <w:bookmarkStart w:id="4" w:name="X55cce9030a0afdbb14e6521f70abdbc00c67207"/>
-      <w:r>
-        <w:rPr>
-          <w:lang w:val="nl-NL"/>
-        </w:rPr>
-        <w:lastRenderedPageBreak/>
-        <w:t>2</w:t>
-      </w:r>
-      <w:r>
-        <w:rPr>
-          <w:lang w:val="nl-NL"/>
-        </w:rPr>
-        <w:tab/>
-        <w:t>Bekendheid met Coronamelder [vooral om te proberen]</w:t>
-      </w:r>
-      <w:bookmarkEnd w:id="4"/>
-    </w:p>
-    <w:p>
-      <w:pPr>
         <w:pStyle w:val="Heading3"/>
       </w:pPr>
-      <w:bookmarkStart w:id="5" w:name="bekendheid_splitsing-leeftijd"/>
+      <w:bookmarkStart w:id="4" w:name="bekendheid_splitsing-leeftijd"/>
       <w:r>
         <w:t>2.0.1</w:t>
       </w:r>
@@ -234,7 +232,7 @@
         <w:tab/>
         <w:t>Bekendheid_Splitsing leeftijd</w:t>
       </w:r>
-      <w:bookmarkEnd w:id="5"/>
+      <w:bookmarkEnd w:id="4"/>
     </w:p>
     <w:p>
       <w:pPr>
@@ -337,7 +335,7 @@
       <w:pPr>
         <w:pStyle w:val="Heading1"/>
       </w:pPr>
-      <w:bookmarkStart w:id="6" w:name="bekendheid_splitsing-geslacht"/>
+      <w:bookmarkStart w:id="5" w:name="bekendheid_splitsing-geslacht"/>
       <w:r>
         <w:lastRenderedPageBreak/>
         <w:t>3</w:t>
@@ -346,7 +344,7 @@
         <w:tab/>
         <w:t>Bekendheid_Splitsing geslacht</w:t>
       </w:r>
-      <w:bookmarkEnd w:id="6"/>
+      <w:bookmarkEnd w:id="5"/>
     </w:p>
     <w:p>
       <w:pPr>
@@ -406,7 +404,7 @@
           <w:lang w:val="nl-NL"/>
         </w:rPr>
       </w:pPr>
-      <w:bookmarkStart w:id="7" w:name="utaut-variabelen"/>
+      <w:bookmarkStart w:id="6" w:name="utaut-variabelen"/>
       <w:r>
         <w:rPr>
           <w:lang w:val="nl-NL"/>
@@ -421,7 +419,7 @@
         <w:tab/>
         <w:t>UTAUT variabelen</w:t>
       </w:r>
-      <w:bookmarkEnd w:id="7"/>
+      <w:bookmarkEnd w:id="6"/>
     </w:p>
     <w:p>
       <w:pPr>
@@ -550,7 +548,7 @@
           <w:lang w:val="nl-NL"/>
         </w:rPr>
       </w:pPr>
-      <w:bookmarkStart w:id="8" w:name="overige-analyses"/>
+      <w:bookmarkStart w:id="7" w:name="overige-analyses"/>
       <w:r>
         <w:rPr>
           <w:lang w:val="nl-NL"/>
@@ -565,7 +563,7 @@
         <w:tab/>
         <w:t>Overige analyses</w:t>
       </w:r>
-      <w:bookmarkEnd w:id="8"/>
+      <w:bookmarkEnd w:id="7"/>
     </w:p>
     <w:p>
       <w:pPr>
@@ -574,7 +572,7 @@
           <w:lang w:val="nl-NL"/>
         </w:rPr>
       </w:pPr>
-      <w:bookmarkStart w:id="9" w:name="X5ae7bab50e4ab79d200528124f1c5c270f83bcd"/>
+      <w:bookmarkStart w:id="8" w:name="X5ae7bab50e4ab79d200528124f1c5c270f83bcd"/>
       <w:r>
         <w:rPr>
           <w:lang w:val="nl-NL"/>
@@ -588,7 +586,7 @@
         <w:tab/>
         <w:t>Opvolging van advies om je te laten testen</w:t>
       </w:r>
-      <w:bookmarkEnd w:id="9"/>
+      <w:bookmarkEnd w:id="8"/>
     </w:p>
     <w:p>
       <w:pPr>
@@ -666,7 +664,21 @@
         <w:rPr>
           <w:lang w:val="nl-NL"/>
         </w:rPr>
-        <w:t>Zoals te zien in figuur @(fig:adherence), gebeuren er dingen.</w:t>
+        <w:t>Zoals te zien in fig</w:t>
+      </w:r>
+      <w:bookmarkStart w:id="9" w:name="_GoBack"/>
+      <w:r>
+        <w:rPr>
+          <w:lang w:val="nl-NL"/>
+        </w:rPr>
+        <w:t xml:space="preserve">uur </w:t>
+      </w:r>
+      <w:bookmarkEnd w:id="9"/>
+      <w:r>
+        <w:rPr>
+          <w:lang w:val="nl-NL"/>
+        </w:rPr>
+        <w:t>@(fig:adherence), gebeuren er dingen.</w:t>
       </w:r>
     </w:p>
     <w:sectPr>
@@ -1515,18 +1527,17 @@
     <w:uiPriority w:val="9"/>
     <w:unhideWhenUsed/>
     <w:qFormat/>
-    <w:rsid w:val="008A1CA5"/>
+    <w:rsid w:val="009710F2"/>
     <w:pPr>
       <w:keepNext/>
       <w:keepLines/>
-      <w:pageBreakBefore/>
       <w:spacing w:before="200" w:after="0" w:line="20" w:lineRule="exact"/>
       <w:outlineLvl w:val="5"/>
     </w:pPr>
     <w:rPr>
       <w:rFonts w:asciiTheme="majorHAnsi" w:eastAsiaTheme="majorEastAsia" w:hAnsiTheme="majorHAnsi" w:cstheme="majorBidi"/>
-      <w:color w:val="FFFFFF" w:themeColor="background1"/>
-      <w:sz w:val="16"/>
+      <w:color w:val="1F497D" w:themeColor="text2"/>
+      <w:sz w:val="22"/>
     </w:rPr>
   </w:style>
   <w:style w:type="paragraph" w:styleId="Heading7">

</xml_diff>

<commit_message>
Fixed some typos and the 6th level of the markdown template
</commit_message>
<xml_diff>
--- a/markdown_template.docx
+++ b/markdown_template.docx
@@ -1,10 +1,10 @@
 
 <file path=word/document.xml><?xml version="1.0" encoding="utf-8"?>
-<w:document xmlns:wpc="http://schemas.microsoft.com/office/word/2010/wordprocessingCanvas" xmlns:cx="http://schemas.microsoft.com/office/drawing/2014/chartex" xmlns:mc="http://schemas.openxmlformats.org/markup-compatibility/2006" xmlns:o="urn:schemas-microsoft-com:office:office" xmlns:r="http://schemas.openxmlformats.org/officeDocument/2006/relationships" xmlns:m="http://schemas.openxmlformats.org/officeDocument/2006/math" xmlns:v="urn:schemas-microsoft-com:vml" xmlns:wp14="http://schemas.microsoft.com/office/word/2010/wordprocessingDrawing" xmlns:wp="http://schemas.openxmlformats.org/drawingml/2006/wordprocessingDrawing" xmlns:w10="urn:schemas-microsoft-com:office:word" xmlns:w="http://schemas.openxmlformats.org/wordprocessingml/2006/main" xmlns:w14="http://schemas.microsoft.com/office/word/2010/wordml" xmlns:w15="http://schemas.microsoft.com/office/word/2012/wordml" xmlns:w16se="http://schemas.microsoft.com/office/word/2015/wordml/symex" xmlns:wpg="http://schemas.microsoft.com/office/word/2010/wordprocessingGroup" xmlns:wpi="http://schemas.microsoft.com/office/word/2010/wordprocessingInk" xmlns:wne="http://schemas.microsoft.com/office/word/2006/wordml" xmlns:wps="http://schemas.microsoft.com/office/word/2010/wordprocessingShape" mc:Ignorable="w14 w15 w16se wp14">
+<w:document xmlns:wpc="http://schemas.microsoft.com/office/word/2010/wordprocessingCanvas" xmlns:cx="http://schemas.microsoft.com/office/drawing/2014/chartex" xmlns:cx1="http://schemas.microsoft.com/office/drawing/2015/9/8/chartex" xmlns:cx2="http://schemas.microsoft.com/office/drawing/2015/10/21/chartex" xmlns:cx3="http://schemas.microsoft.com/office/drawing/2016/5/9/chartex" xmlns:cx4="http://schemas.microsoft.com/office/drawing/2016/5/10/chartex" xmlns:cx5="http://schemas.microsoft.com/office/drawing/2016/5/11/chartex" xmlns:cx6="http://schemas.microsoft.com/office/drawing/2016/5/12/chartex" xmlns:cx7="http://schemas.microsoft.com/office/drawing/2016/5/13/chartex" xmlns:cx8="http://schemas.microsoft.com/office/drawing/2016/5/14/chartex" xmlns:mc="http://schemas.openxmlformats.org/markup-compatibility/2006" xmlns:aink="http://schemas.microsoft.com/office/drawing/2016/ink" xmlns:am3d="http://schemas.microsoft.com/office/drawing/2017/model3d" xmlns:o="urn:schemas-microsoft-com:office:office" xmlns:r="http://schemas.openxmlformats.org/officeDocument/2006/relationships" xmlns:m="http://schemas.openxmlformats.org/officeDocument/2006/math" xmlns:v="urn:schemas-microsoft-com:vml" xmlns:wp14="http://schemas.microsoft.com/office/word/2010/wordprocessingDrawing" xmlns:wp="http://schemas.openxmlformats.org/drawingml/2006/wordprocessingDrawing" xmlns:w10="urn:schemas-microsoft-com:office:word" xmlns:w="http://schemas.openxmlformats.org/wordprocessingml/2006/main" xmlns:w14="http://schemas.microsoft.com/office/word/2010/wordml" xmlns:w15="http://schemas.microsoft.com/office/word/2012/wordml" xmlns:w16cex="http://schemas.microsoft.com/office/word/2018/wordml/cex" xmlns:w16cid="http://schemas.microsoft.com/office/word/2016/wordml/cid" xmlns:w16="http://schemas.microsoft.com/office/word/2018/wordml" xmlns:w16se="http://schemas.microsoft.com/office/word/2015/wordml/symex" xmlns:wpg="http://schemas.microsoft.com/office/word/2010/wordprocessingGroup" xmlns:wpi="http://schemas.microsoft.com/office/word/2010/wordprocessingInk" xmlns:wne="http://schemas.microsoft.com/office/word/2006/wordml" xmlns:wps="http://schemas.microsoft.com/office/word/2010/wordprocessingShape" mc:Ignorable="w14 w15 w16se w16cid w16 w16cex wp14">
   <w:body>
     <w:p>
       <w:pPr>
-        <w:pStyle w:val="Heading6"/>
+        <w:pStyle w:val="Kop6"/>
         <w:rPr>
           <w:lang w:val="nl-NL"/>
         </w:rPr>
@@ -16,12 +16,10 @@
         <w:t xml:space="preserve">CoronaMelder </w:t>
       </w:r>
       <w:r>
-        <w:t>r</w:t>
-      </w:r>
-      <w:bookmarkStart w:id="0" w:name="_GoBack"/>
-      <w:bookmarkEnd w:id="0"/>
-      <w:r>
-        <w:t>apportage</w:t>
+        <w:rPr>
+          <w:lang w:val="nl-NL"/>
+        </w:rPr>
+        <w:t>rapportage</w:t>
       </w:r>
     </w:p>
     <w:p>
@@ -42,7 +40,7 @@
     </w:p>
     <w:p>
       <w:pPr>
-        <w:pStyle w:val="Date"/>
+        <w:pStyle w:val="Datum"/>
         <w:spacing w:after="0"/>
         <w:contextualSpacing/>
         <w:rPr>
@@ -58,12 +56,12 @@
     </w:p>
     <w:p>
       <w:pPr>
-        <w:pStyle w:val="Heading1"/>
-        <w:rPr>
-          <w:lang w:val="nl-NL"/>
-        </w:rPr>
-      </w:pPr>
-      <w:bookmarkStart w:id="1" w:name="resultaten-descriptieve-statistiek"/>
+        <w:pStyle w:val="Kop1"/>
+        <w:rPr>
+          <w:lang w:val="nl-NL"/>
+        </w:rPr>
+      </w:pPr>
+      <w:bookmarkStart w:id="0" w:name="resultaten-descriptieve-statistiek"/>
       <w:r>
         <w:rPr>
           <w:lang w:val="nl-NL"/>
@@ -77,7 +75,7 @@
         <w:tab/>
         <w:t>Resultaten descriptieve statistiek</w:t>
       </w:r>
-      <w:bookmarkEnd w:id="1"/>
+      <w:bookmarkEnd w:id="0"/>
     </w:p>
     <w:p>
       <w:pPr>
@@ -95,7 +93,7 @@
     </w:p>
     <w:p>
       <w:pPr>
-        <w:pStyle w:val="BodyText"/>
+        <w:pStyle w:val="Plattetekst"/>
       </w:pPr>
       <w:r>
         <w:rPr>
@@ -146,12 +144,12 @@
     </w:p>
     <w:p>
       <w:pPr>
-        <w:pStyle w:val="Heading2"/>
-        <w:rPr>
-          <w:lang w:val="nl-NL"/>
-        </w:rPr>
-      </w:pPr>
-      <w:bookmarkStart w:id="2" w:name="X92fdadf761bec5a85b7960ee4da5e0cc3401ec7"/>
+        <w:pStyle w:val="Kop2"/>
+        <w:rPr>
+          <w:lang w:val="nl-NL"/>
+        </w:rPr>
+      </w:pPr>
+      <w:bookmarkStart w:id="1" w:name="X92fdadf761bec5a85b7960ee4da5e0cc3401ec7"/>
       <w:r>
         <w:rPr>
           <w:lang w:val="nl-NL"/>
@@ -164,83 +162,109 @@
         </w:rPr>
         <w:tab/>
         <w:t>Meldingen en reacties op adviezen gegeven in de melding</w:t>
+      </w:r>
+      <w:bookmarkEnd w:id="1"/>
+    </w:p>
+    <w:p>
+      <w:pPr>
+        <w:pStyle w:val="Kop3"/>
+        <w:rPr>
+          <w:lang w:val="nl-NL"/>
+        </w:rPr>
+      </w:pPr>
+      <w:bookmarkStart w:id="2" w:name="Xb373f1bc18b496b92e030a5fdec5d3fa33e8019"/>
+      <w:r>
+        <w:rPr>
+          <w:lang w:val="nl-NL"/>
+        </w:rPr>
+        <w:t>1.1.1</w:t>
+      </w:r>
+      <w:r>
+        <w:rPr>
+          <w:lang w:val="nl-NL"/>
+        </w:rPr>
+        <w:tab/>
+        <w:t>Ontvangen meldingen en opvolging adviezen</w:t>
       </w:r>
       <w:bookmarkEnd w:id="2"/>
     </w:p>
     <w:p>
       <w:pPr>
-        <w:pStyle w:val="Heading3"/>
-        <w:rPr>
-          <w:lang w:val="nl-NL"/>
-        </w:rPr>
-      </w:pPr>
-      <w:bookmarkStart w:id="3" w:name="Xb373f1bc18b496b92e030a5fdec5d3fa33e8019"/>
-      <w:r>
-        <w:rPr>
-          <w:lang w:val="nl-NL"/>
-        </w:rPr>
-        <w:t>1.1.1</w:t>
+        <w:pStyle w:val="FirstParagraph"/>
+        <w:rPr>
+          <w:lang w:val="nl-NL"/>
+        </w:rPr>
+      </w:pPr>
+      <w:r>
+        <w:rPr>
+          <w:lang w:val="nl-NL"/>
+        </w:rPr>
+        <w:t>Van de 1900 deelnemers, hadden er 517 de app geïnstalleerd, en 31 hadden hem nu niet meer geïnstalleerd, maar wel gehad. In totaal hebben 5 deelnemers die de app nu gebruikten, of gebruikt hadden, minstens één melding gehad vanuit de app.</w:t>
+      </w:r>
+    </w:p>
+    <w:p>
+      <w:pPr>
+        <w:pStyle w:val="Kop1"/>
+        <w:rPr>
+          <w:lang w:val="nl-NL"/>
+        </w:rPr>
+      </w:pPr>
+      <w:bookmarkStart w:id="3" w:name="X55cce9030a0afdbb14e6521f70abdbc00c67207"/>
+      <w:r>
+        <w:rPr>
+          <w:lang w:val="nl-NL"/>
+        </w:rPr>
+        <w:lastRenderedPageBreak/>
+        <w:t>2</w:t>
       </w:r>
       <w:r>
         <w:rPr>
           <w:lang w:val="nl-NL"/>
         </w:rPr>
         <w:tab/>
-        <w:t>Ontvangen meldingen en opvolging adviezen</w:t>
+        <w:t xml:space="preserve">Bekendheid met </w:t>
+      </w:r>
+      <w:proofErr w:type="spellStart"/>
+      <w:r>
+        <w:rPr>
+          <w:lang w:val="nl-NL"/>
+        </w:rPr>
+        <w:t>Coronamelder</w:t>
+      </w:r>
+      <w:proofErr w:type="spellEnd"/>
+      <w:r>
+        <w:rPr>
+          <w:lang w:val="nl-NL"/>
+        </w:rPr>
+        <w:t xml:space="preserve"> [vooral om te proberen]</w:t>
       </w:r>
       <w:bookmarkEnd w:id="3"/>
     </w:p>
     <w:p>
       <w:pPr>
-        <w:pStyle w:val="FirstParagraph"/>
-        <w:rPr>
-          <w:lang w:val="nl-NL"/>
-        </w:rPr>
-      </w:pPr>
-      <w:r>
-        <w:rPr>
-          <w:lang w:val="nl-NL"/>
-        </w:rPr>
-        <w:t>Van de 1900 deelnemers, hadden er 517 de app geïnstalleerd, en 31 hadden hem nu niet meer geïnstalleerd, maar wel gehad. In totaal hebben 5 deelnemers die de app nu gebruikten, of gebruikt hadden, minstens één melding gehad vanuit de app.</w:t>
-      </w:r>
-    </w:p>
-    <w:p>
-      <w:pPr>
-        <w:pStyle w:val="Heading1"/>
-        <w:rPr>
-          <w:lang w:val="nl-NL"/>
-        </w:rPr>
-      </w:pPr>
-      <w:bookmarkStart w:id="4" w:name="X55cce9030a0afdbb14e6521f70abdbc00c67207"/>
-      <w:r>
-        <w:rPr>
-          <w:lang w:val="nl-NL"/>
-        </w:rPr>
-        <w:lastRenderedPageBreak/>
-        <w:t>2</w:t>
-      </w:r>
-      <w:r>
-        <w:rPr>
-          <w:lang w:val="nl-NL"/>
-        </w:rPr>
+        <w:pStyle w:val="Kop3"/>
+      </w:pPr>
+      <w:bookmarkStart w:id="4" w:name="bekendheid_splitsing-leeftijd"/>
+      <w:r>
+        <w:t>2.0.1</w:t>
+      </w:r>
+      <w:r>
         <w:tab/>
-        <w:t>Bekendheid met Coronamelder [vooral om te proberen]</w:t>
+      </w:r>
+      <w:proofErr w:type="spellStart"/>
+      <w:r>
+        <w:t>Bekendheid_Splitsing</w:t>
+      </w:r>
+      <w:proofErr w:type="spellEnd"/>
+      <w:r>
+        <w:t xml:space="preserve"> </w:t>
+      </w:r>
+      <w:proofErr w:type="spellStart"/>
+      <w:r>
+        <w:t>leeftijd</w:t>
       </w:r>
       <w:bookmarkEnd w:id="4"/>
-    </w:p>
-    <w:p>
-      <w:pPr>
-        <w:pStyle w:val="Heading3"/>
-      </w:pPr>
-      <w:bookmarkStart w:id="5" w:name="bekendheid_splitsing-leeftijd"/>
-      <w:r>
-        <w:t>2.0.1</w:t>
-      </w:r>
-      <w:r>
-        <w:tab/>
-        <w:t>Bekendheid_Splitsing leeftijd</w:t>
-      </w:r>
-      <w:bookmarkEnd w:id="5"/>
+      <w:proofErr w:type="spellEnd"/>
     </w:p>
     <w:p>
       <w:pPr>
@@ -341,18 +365,30 @@
     </w:p>
     <w:p>
       <w:pPr>
-        <w:pStyle w:val="Heading1"/>
-      </w:pPr>
-      <w:bookmarkStart w:id="6" w:name="bekendheid_splitsing-geslacht"/>
+        <w:pStyle w:val="Kop1"/>
+      </w:pPr>
+      <w:bookmarkStart w:id="5" w:name="bekendheid_splitsing-geslacht"/>
       <w:r>
         <w:lastRenderedPageBreak/>
         <w:t>3</w:t>
       </w:r>
       <w:r>
         <w:tab/>
-        <w:t>Bekendheid_Splitsing geslacht</w:t>
-      </w:r>
-      <w:bookmarkEnd w:id="6"/>
+      </w:r>
+      <w:proofErr w:type="spellStart"/>
+      <w:r>
+        <w:t>Bekendheid_Splitsing</w:t>
+      </w:r>
+      <w:proofErr w:type="spellEnd"/>
+      <w:r>
+        <w:t xml:space="preserve"> </w:t>
+      </w:r>
+      <w:proofErr w:type="spellStart"/>
+      <w:r>
+        <w:t>geslacht</w:t>
+      </w:r>
+      <w:bookmarkEnd w:id="5"/>
+      <w:proofErr w:type="spellEnd"/>
     </w:p>
     <w:p>
       <w:pPr>
@@ -407,12 +443,12 @@
     </w:p>
     <w:p>
       <w:pPr>
-        <w:pStyle w:val="Heading1"/>
-        <w:rPr>
-          <w:lang w:val="nl-NL"/>
-        </w:rPr>
-      </w:pPr>
-      <w:bookmarkStart w:id="7" w:name="utaut-variabelen"/>
+        <w:pStyle w:val="Kop1"/>
+        <w:rPr>
+          <w:lang w:val="nl-NL"/>
+        </w:rPr>
+      </w:pPr>
+      <w:bookmarkStart w:id="6" w:name="utaut-variabelen"/>
       <w:r>
         <w:rPr>
           <w:lang w:val="nl-NL"/>
@@ -427,7 +463,7 @@
         <w:tab/>
         <w:t>UTAUT variabelen</w:t>
       </w:r>
-      <w:bookmarkEnd w:id="7"/>
+      <w:bookmarkEnd w:id="6"/>
     </w:p>
     <w:p>
       <w:pPr>
@@ -491,16 +527,30 @@
     </w:p>
     <w:p>
       <w:pPr>
-        <w:pStyle w:val="BodyText"/>
-        <w:rPr>
-          <w:lang w:val="nl-NL"/>
-        </w:rPr>
-      </w:pPr>
-      <w:r>
-        <w:rPr>
-          <w:lang w:val="nl-NL"/>
-        </w:rPr>
-        <w:t xml:space="preserve">###Performance expectancy </w:t>
+        <w:pStyle w:val="Plattetekst"/>
+        <w:rPr>
+          <w:lang w:val="nl-NL"/>
+        </w:rPr>
+      </w:pPr>
+      <w:r>
+        <w:rPr>
+          <w:lang w:val="nl-NL"/>
+        </w:rPr>
+        <w:t xml:space="preserve">###Performance </w:t>
+      </w:r>
+      <w:proofErr w:type="spellStart"/>
+      <w:r>
+        <w:rPr>
+          <w:lang w:val="nl-NL"/>
+        </w:rPr>
+        <w:t>expectancy</w:t>
+      </w:r>
+      <w:proofErr w:type="spellEnd"/>
+      <w:r>
+        <w:rPr>
+          <w:lang w:val="nl-NL"/>
+        </w:rPr>
+        <w:t xml:space="preserve"> </w:t>
       </w:r>
       <w:r>
         <w:rPr>
@@ -551,12 +601,12 @@
     </w:p>
     <w:p>
       <w:pPr>
-        <w:pStyle w:val="Heading1"/>
-        <w:rPr>
-          <w:lang w:val="nl-NL"/>
-        </w:rPr>
-      </w:pPr>
-      <w:bookmarkStart w:id="8" w:name="overige-analyses"/>
+        <w:pStyle w:val="Kop1"/>
+        <w:rPr>
+          <w:lang w:val="nl-NL"/>
+        </w:rPr>
+      </w:pPr>
+      <w:bookmarkStart w:id="7" w:name="overige-analyses"/>
       <w:r>
         <w:rPr>
           <w:lang w:val="nl-NL"/>
@@ -571,16 +621,16 @@
         <w:tab/>
         <w:t>Overige analyses</w:t>
       </w:r>
-      <w:bookmarkEnd w:id="8"/>
+      <w:bookmarkEnd w:id="7"/>
     </w:p>
     <w:p>
       <w:pPr>
-        <w:pStyle w:val="Heading2"/>
-        <w:rPr>
-          <w:lang w:val="nl-NL"/>
-        </w:rPr>
-      </w:pPr>
-      <w:bookmarkStart w:id="9" w:name="X5ae7bab50e4ab79d200528124f1c5c270f83bcd"/>
+        <w:pStyle w:val="Kop2"/>
+        <w:rPr>
+          <w:lang w:val="nl-NL"/>
+        </w:rPr>
+      </w:pPr>
+      <w:bookmarkStart w:id="8" w:name="X5ae7bab50e4ab79d200528124f1c5c270f83bcd"/>
       <w:r>
         <w:rPr>
           <w:lang w:val="nl-NL"/>
@@ -594,7 +644,7 @@
         <w:tab/>
         <w:t>Opvolging van advies om je te laten testen</w:t>
       </w:r>
-      <w:bookmarkEnd w:id="9"/>
+      <w:bookmarkEnd w:id="8"/>
     </w:p>
     <w:p>
       <w:pPr>
@@ -654,25 +704,47 @@
           <w:lang w:val="nl-NL"/>
         </w:rPr>
       </w:pPr>
-      <w:r>
-        <w:rPr>
-          <w:lang w:val="nl-NL"/>
-        </w:rPr>
-        <w:t>Figure 5.1: Test</w:t>
+      <w:proofErr w:type="spellStart"/>
+      <w:r>
+        <w:rPr>
+          <w:lang w:val="nl-NL"/>
+        </w:rPr>
+        <w:t>Figure</w:t>
+      </w:r>
+      <w:proofErr w:type="spellEnd"/>
+      <w:r>
+        <w:rPr>
+          <w:lang w:val="nl-NL"/>
+        </w:rPr>
+        <w:t xml:space="preserve"> 5.1: Test</w:t>
       </w:r>
     </w:p>
     <w:p>
       <w:pPr>
-        <w:pStyle w:val="BodyText"/>
-        <w:rPr>
-          <w:lang w:val="nl-NL"/>
-        </w:rPr>
-      </w:pPr>
-      <w:r>
-        <w:rPr>
-          <w:lang w:val="nl-NL"/>
-        </w:rPr>
-        <w:t>Zoals te zien in figuur @(fig:adherence), gebeuren er dingen.</w:t>
+        <w:pStyle w:val="Plattetekst"/>
+        <w:rPr>
+          <w:lang w:val="nl-NL"/>
+        </w:rPr>
+      </w:pPr>
+      <w:r>
+        <w:rPr>
+          <w:lang w:val="nl-NL"/>
+        </w:rPr>
+        <w:t>Zoals te zien in figuur @(</w:t>
+      </w:r>
+      <w:proofErr w:type="gramStart"/>
+      <w:r>
+        <w:rPr>
+          <w:lang w:val="nl-NL"/>
+        </w:rPr>
+        <w:t>fig:adherence</w:t>
+      </w:r>
+      <w:proofErr w:type="gramEnd"/>
+      <w:r>
+        <w:rPr>
+          <w:lang w:val="nl-NL"/>
+        </w:rPr>
+        <w:t>), gebeuren er dingen.</w:t>
       </w:r>
     </w:p>
     <w:sectPr>
@@ -685,7 +757,7 @@
 </file>
 
 <file path=word/endnotes.xml><?xml version="1.0" encoding="utf-8"?>
-<w:endnotes xmlns:wpc="http://schemas.microsoft.com/office/word/2010/wordprocessingCanvas" xmlns:cx="http://schemas.microsoft.com/office/drawing/2014/chartex" xmlns:mc="http://schemas.openxmlformats.org/markup-compatibility/2006" xmlns:o="urn:schemas-microsoft-com:office:office" xmlns:r="http://schemas.openxmlformats.org/officeDocument/2006/relationships" xmlns:m="http://schemas.openxmlformats.org/officeDocument/2006/math" xmlns:v="urn:schemas-microsoft-com:vml" xmlns:wp14="http://schemas.microsoft.com/office/word/2010/wordprocessingDrawing" xmlns:wp="http://schemas.openxmlformats.org/drawingml/2006/wordprocessingDrawing" xmlns:w10="urn:schemas-microsoft-com:office:word" xmlns:w="http://schemas.openxmlformats.org/wordprocessingml/2006/main" xmlns:w14="http://schemas.microsoft.com/office/word/2010/wordml" xmlns:w15="http://schemas.microsoft.com/office/word/2012/wordml" xmlns:w16se="http://schemas.microsoft.com/office/word/2015/wordml/symex" xmlns:wpg="http://schemas.microsoft.com/office/word/2010/wordprocessingGroup" xmlns:wpi="http://schemas.microsoft.com/office/word/2010/wordprocessingInk" xmlns:wne="http://schemas.microsoft.com/office/word/2006/wordml" xmlns:wps="http://schemas.microsoft.com/office/word/2010/wordprocessingShape" mc:Ignorable="w14 w15 w16se wp14">
+<w:endnotes xmlns:wpc="http://schemas.microsoft.com/office/word/2010/wordprocessingCanvas" xmlns:cx="http://schemas.microsoft.com/office/drawing/2014/chartex" xmlns:cx1="http://schemas.microsoft.com/office/drawing/2015/9/8/chartex" xmlns:cx2="http://schemas.microsoft.com/office/drawing/2015/10/21/chartex" xmlns:cx3="http://schemas.microsoft.com/office/drawing/2016/5/9/chartex" xmlns:cx4="http://schemas.microsoft.com/office/drawing/2016/5/10/chartex" xmlns:cx5="http://schemas.microsoft.com/office/drawing/2016/5/11/chartex" xmlns:cx6="http://schemas.microsoft.com/office/drawing/2016/5/12/chartex" xmlns:cx7="http://schemas.microsoft.com/office/drawing/2016/5/13/chartex" xmlns:cx8="http://schemas.microsoft.com/office/drawing/2016/5/14/chartex" xmlns:mc="http://schemas.openxmlformats.org/markup-compatibility/2006" xmlns:aink="http://schemas.microsoft.com/office/drawing/2016/ink" xmlns:am3d="http://schemas.microsoft.com/office/drawing/2017/model3d" xmlns:o="urn:schemas-microsoft-com:office:office" xmlns:r="http://schemas.openxmlformats.org/officeDocument/2006/relationships" xmlns:m="http://schemas.openxmlformats.org/officeDocument/2006/math" xmlns:v="urn:schemas-microsoft-com:vml" xmlns:wp14="http://schemas.microsoft.com/office/word/2010/wordprocessingDrawing" xmlns:wp="http://schemas.openxmlformats.org/drawingml/2006/wordprocessingDrawing" xmlns:w10="urn:schemas-microsoft-com:office:word" xmlns:w="http://schemas.openxmlformats.org/wordprocessingml/2006/main" xmlns:w14="http://schemas.microsoft.com/office/word/2010/wordml" xmlns:w15="http://schemas.microsoft.com/office/word/2012/wordml" xmlns:w16cex="http://schemas.microsoft.com/office/word/2018/wordml/cex" xmlns:w16cid="http://schemas.microsoft.com/office/word/2016/wordml/cid" xmlns:w16="http://schemas.microsoft.com/office/word/2018/wordml" xmlns:w16se="http://schemas.microsoft.com/office/word/2015/wordml/symex" xmlns:wpg="http://schemas.microsoft.com/office/word/2010/wordprocessingGroup" xmlns:wpi="http://schemas.microsoft.com/office/word/2010/wordprocessingInk" xmlns:wne="http://schemas.microsoft.com/office/word/2006/wordml" xmlns:wps="http://schemas.microsoft.com/office/word/2010/wordprocessingShape" mc:Ignorable="w14 w15 w16se w16cid w16 w16cex wp14">
   <w:endnote w:type="separator" w:id="-1">
     <w:p>
       <w:pPr>
@@ -710,7 +782,7 @@
 </file>
 
 <file path=word/footnotes.xml><?xml version="1.0" encoding="utf-8"?>
-<w:footnotes xmlns:wpc="http://schemas.microsoft.com/office/word/2010/wordprocessingCanvas" xmlns:cx="http://schemas.microsoft.com/office/drawing/2014/chartex" xmlns:mc="http://schemas.openxmlformats.org/markup-compatibility/2006" xmlns:o="urn:schemas-microsoft-com:office:office" xmlns:r="http://schemas.openxmlformats.org/officeDocument/2006/relationships" xmlns:m="http://schemas.openxmlformats.org/officeDocument/2006/math" xmlns:v="urn:schemas-microsoft-com:vml" xmlns:wp14="http://schemas.microsoft.com/office/word/2010/wordprocessingDrawing" xmlns:wp="http://schemas.openxmlformats.org/drawingml/2006/wordprocessingDrawing" xmlns:w10="urn:schemas-microsoft-com:office:word" xmlns:w="http://schemas.openxmlformats.org/wordprocessingml/2006/main" xmlns:w14="http://schemas.microsoft.com/office/word/2010/wordml" xmlns:w15="http://schemas.microsoft.com/office/word/2012/wordml" xmlns:w16se="http://schemas.microsoft.com/office/word/2015/wordml/symex" xmlns:wpg="http://schemas.microsoft.com/office/word/2010/wordprocessingGroup" xmlns:wpi="http://schemas.microsoft.com/office/word/2010/wordprocessingInk" xmlns:wne="http://schemas.microsoft.com/office/word/2006/wordml" xmlns:wps="http://schemas.microsoft.com/office/word/2010/wordprocessingShape" mc:Ignorable="w14 w15 w16se wp14">
+<w:footnotes xmlns:wpc="http://schemas.microsoft.com/office/word/2010/wordprocessingCanvas" xmlns:cx="http://schemas.microsoft.com/office/drawing/2014/chartex" xmlns:cx1="http://schemas.microsoft.com/office/drawing/2015/9/8/chartex" xmlns:cx2="http://schemas.microsoft.com/office/drawing/2015/10/21/chartex" xmlns:cx3="http://schemas.microsoft.com/office/drawing/2016/5/9/chartex" xmlns:cx4="http://schemas.microsoft.com/office/drawing/2016/5/10/chartex" xmlns:cx5="http://schemas.microsoft.com/office/drawing/2016/5/11/chartex" xmlns:cx6="http://schemas.microsoft.com/office/drawing/2016/5/12/chartex" xmlns:cx7="http://schemas.microsoft.com/office/drawing/2016/5/13/chartex" xmlns:cx8="http://schemas.microsoft.com/office/drawing/2016/5/14/chartex" xmlns:mc="http://schemas.openxmlformats.org/markup-compatibility/2006" xmlns:aink="http://schemas.microsoft.com/office/drawing/2016/ink" xmlns:am3d="http://schemas.microsoft.com/office/drawing/2017/model3d" xmlns:o="urn:schemas-microsoft-com:office:office" xmlns:r="http://schemas.openxmlformats.org/officeDocument/2006/relationships" xmlns:m="http://schemas.openxmlformats.org/officeDocument/2006/math" xmlns:v="urn:schemas-microsoft-com:vml" xmlns:wp14="http://schemas.microsoft.com/office/word/2010/wordprocessingDrawing" xmlns:wp="http://schemas.openxmlformats.org/drawingml/2006/wordprocessingDrawing" xmlns:w10="urn:schemas-microsoft-com:office:word" xmlns:w="http://schemas.openxmlformats.org/wordprocessingml/2006/main" xmlns:w14="http://schemas.microsoft.com/office/word/2010/wordml" xmlns:w15="http://schemas.microsoft.com/office/word/2012/wordml" xmlns:w16cex="http://schemas.microsoft.com/office/word/2018/wordml/cex" xmlns:w16cid="http://schemas.microsoft.com/office/word/2016/wordml/cid" xmlns:w16="http://schemas.microsoft.com/office/word/2018/wordml" xmlns:w16se="http://schemas.microsoft.com/office/word/2015/wordml/symex" xmlns:wpg="http://schemas.microsoft.com/office/word/2010/wordprocessingGroup" xmlns:wpi="http://schemas.microsoft.com/office/word/2010/wordprocessingInk" xmlns:wne="http://schemas.microsoft.com/office/word/2006/wordml" xmlns:wps="http://schemas.microsoft.com/office/word/2010/wordprocessingShape" mc:Ignorable="w14 w15 w16se w16cid w16 w16cex wp14">
   <w:footnote w:type="separator" w:id="-1">
     <w:p>
       <w:r>
@@ -729,7 +801,7 @@
 </file>
 
 <file path=word/numbering.xml><?xml version="1.0" encoding="utf-8"?>
-<w:numbering xmlns:wpc="http://schemas.microsoft.com/office/word/2010/wordprocessingCanvas" xmlns:cx="http://schemas.microsoft.com/office/drawing/2014/chartex" xmlns:mc="http://schemas.openxmlformats.org/markup-compatibility/2006" xmlns:o="urn:schemas-microsoft-com:office:office" xmlns:r="http://schemas.openxmlformats.org/officeDocument/2006/relationships" xmlns:m="http://schemas.openxmlformats.org/officeDocument/2006/math" xmlns:v="urn:schemas-microsoft-com:vml" xmlns:wp14="http://schemas.microsoft.com/office/word/2010/wordprocessingDrawing" xmlns:wp="http://schemas.openxmlformats.org/drawingml/2006/wordprocessingDrawing" xmlns:w10="urn:schemas-microsoft-com:office:word" xmlns:w="http://schemas.openxmlformats.org/wordprocessingml/2006/main" xmlns:w14="http://schemas.microsoft.com/office/word/2010/wordml" xmlns:w15="http://schemas.microsoft.com/office/word/2012/wordml" xmlns:w16se="http://schemas.microsoft.com/office/word/2015/wordml/symex" xmlns:wpg="http://schemas.microsoft.com/office/word/2010/wordprocessingGroup" xmlns:wpi="http://schemas.microsoft.com/office/word/2010/wordprocessingInk" xmlns:wne="http://schemas.microsoft.com/office/word/2006/wordml" xmlns:wps="http://schemas.microsoft.com/office/word/2010/wordprocessingShape" mc:Ignorable="w14 w15 w16se wp14">
+<w:numbering xmlns:wpc="http://schemas.microsoft.com/office/word/2010/wordprocessingCanvas" xmlns:cx="http://schemas.microsoft.com/office/drawing/2014/chartex" xmlns:cx1="http://schemas.microsoft.com/office/drawing/2015/9/8/chartex" xmlns:cx2="http://schemas.microsoft.com/office/drawing/2015/10/21/chartex" xmlns:cx3="http://schemas.microsoft.com/office/drawing/2016/5/9/chartex" xmlns:cx4="http://schemas.microsoft.com/office/drawing/2016/5/10/chartex" xmlns:cx5="http://schemas.microsoft.com/office/drawing/2016/5/11/chartex" xmlns:cx6="http://schemas.microsoft.com/office/drawing/2016/5/12/chartex" xmlns:cx7="http://schemas.microsoft.com/office/drawing/2016/5/13/chartex" xmlns:cx8="http://schemas.microsoft.com/office/drawing/2016/5/14/chartex" xmlns:mc="http://schemas.openxmlformats.org/markup-compatibility/2006" xmlns:aink="http://schemas.microsoft.com/office/drawing/2016/ink" xmlns:am3d="http://schemas.microsoft.com/office/drawing/2017/model3d" xmlns:o="urn:schemas-microsoft-com:office:office" xmlns:r="http://schemas.openxmlformats.org/officeDocument/2006/relationships" xmlns:m="http://schemas.openxmlformats.org/officeDocument/2006/math" xmlns:v="urn:schemas-microsoft-com:vml" xmlns:wp14="http://schemas.microsoft.com/office/word/2010/wordprocessingDrawing" xmlns:wp="http://schemas.openxmlformats.org/drawingml/2006/wordprocessingDrawing" xmlns:w10="urn:schemas-microsoft-com:office:word" xmlns:w="http://schemas.openxmlformats.org/wordprocessingml/2006/main" xmlns:w14="http://schemas.microsoft.com/office/word/2010/wordml" xmlns:w15="http://schemas.microsoft.com/office/word/2012/wordml" xmlns:w16cex="http://schemas.microsoft.com/office/word/2018/wordml/cex" xmlns:w16cid="http://schemas.microsoft.com/office/word/2016/wordml/cid" xmlns:w16="http://schemas.microsoft.com/office/word/2018/wordml" xmlns:w16se="http://schemas.microsoft.com/office/word/2015/wordml/symex" xmlns:wpg="http://schemas.microsoft.com/office/word/2010/wordprocessingGroup" xmlns:wpi="http://schemas.microsoft.com/office/word/2010/wordprocessingInk" xmlns:wne="http://schemas.microsoft.com/office/word/2006/wordml" xmlns:wps="http://schemas.microsoft.com/office/word/2010/wordprocessingShape" mc:Ignorable="w14 w15 w16se w16cid w16 w16cex wp14">
   <w:abstractNum w:abstractNumId="0" w15:restartNumberingAfterBreak="0">
     <w:nsid w:val="FFFFFF7C"/>
     <w:multiLevelType w:val="singleLevel"/>
@@ -1056,7 +1128,7 @@
 </file>
 
 <file path=word/styles.xml><?xml version="1.0" encoding="utf-8"?>
-<w:styles xmlns:mc="http://schemas.openxmlformats.org/markup-compatibility/2006" xmlns:r="http://schemas.openxmlformats.org/officeDocument/2006/relationships" xmlns:w="http://schemas.openxmlformats.org/wordprocessingml/2006/main" xmlns:w14="http://schemas.microsoft.com/office/word/2010/wordml" xmlns:w15="http://schemas.microsoft.com/office/word/2012/wordml" xmlns:w16se="http://schemas.microsoft.com/office/word/2015/wordml/symex" mc:Ignorable="w14 w15 w16se">
+<w:styles xmlns:mc="http://schemas.openxmlformats.org/markup-compatibility/2006" xmlns:r="http://schemas.openxmlformats.org/officeDocument/2006/relationships" xmlns:w="http://schemas.openxmlformats.org/wordprocessingml/2006/main" xmlns:w14="http://schemas.microsoft.com/office/word/2010/wordml" xmlns:w15="http://schemas.microsoft.com/office/word/2012/wordml" xmlns:w16cex="http://schemas.microsoft.com/office/word/2018/wordml/cex" xmlns:w16cid="http://schemas.microsoft.com/office/word/2016/wordml/cid" xmlns:w16="http://schemas.microsoft.com/office/word/2018/wordml" xmlns:w16se="http://schemas.microsoft.com/office/word/2015/wordml/symex" mc:Ignorable="w14 w15 w16se w16cid w16 w16cex">
   <w:docDefaults>
     <w:rPrDefault>
       <w:rPr>
@@ -1072,7 +1144,7 @@
       </w:pPr>
     </w:pPrDefault>
   </w:docDefaults>
-  <w:latentStyles w:defLockedState="0" w:defUIPriority="0" w:defSemiHidden="0" w:defUnhideWhenUsed="0" w:defQFormat="0" w:count="371">
+  <w:latentStyles w:defLockedState="0" w:defUIPriority="0" w:defSemiHidden="0" w:defUnhideWhenUsed="0" w:defQFormat="0" w:count="376">
     <w:lsdException w:name="heading 5" w:semiHidden="1" w:unhideWhenUsed="1"/>
     <w:lsdException w:name="index 2" w:semiHidden="1" w:unhideWhenUsed="1"/>
     <w:lsdException w:name="index 3" w:semiHidden="1" w:unhideWhenUsed="1"/>
@@ -1157,7 +1229,6 @@
     <w:lsdException w:name="HTML Sample" w:semiHidden="1" w:unhideWhenUsed="1"/>
     <w:lsdException w:name="HTML Typewriter" w:semiHidden="1" w:unhideWhenUsed="1"/>
     <w:lsdException w:name="HTML Variable" w:semiHidden="1" w:unhideWhenUsed="1"/>
-    <w:lsdException w:name="Normal Table" w:semiHidden="1" w:unhideWhenUsed="1"/>
     <w:lsdException w:name="annotation subject" w:semiHidden="1" w:unhideWhenUsed="1"/>
     <w:lsdException w:name="No List" w:semiHidden="1" w:unhideWhenUsed="1"/>
     <w:lsdException w:name="Outline List 1" w:semiHidden="1" w:unhideWhenUsed="1"/>
@@ -1200,11 +1271,8 @@
     <w:lsdException w:name="Table Contemporary" w:semiHidden="1" w:unhideWhenUsed="1"/>
     <w:lsdException w:name="Table Elegant" w:semiHidden="1" w:unhideWhenUsed="1"/>
     <w:lsdException w:name="Table Professional" w:semiHidden="1" w:unhideWhenUsed="1"/>
-    <w:lsdException w:name="Table Subtle 1" w:semiHidden="1" w:unhideWhenUsed="1"/>
     <w:lsdException w:name="Table Subtle 2" w:semiHidden="1" w:unhideWhenUsed="1"/>
     <w:lsdException w:name="Table Web 1" w:semiHidden="1" w:unhideWhenUsed="1"/>
-    <w:lsdException w:name="Table Web 2" w:semiHidden="1" w:unhideWhenUsed="1"/>
-    <w:lsdException w:name="Table Web 3" w:semiHidden="1" w:unhideWhenUsed="1"/>
     <w:lsdException w:name="Balloon Text" w:semiHidden="1" w:unhideWhenUsed="1"/>
     <w:lsdException w:name="Table Theme" w:semiHidden="1" w:unhideWhenUsed="1"/>
     <w:lsdException w:name="Placeholder Text" w:semiHidden="1"/>
@@ -1223,10 +1291,6 @@
     <w:lsdException w:name="Colorful List"/>
     <w:lsdException w:name="Colorful Grid"/>
     <w:lsdException w:name="Light Shading Accent 1"/>
-    <w:lsdException w:name="Light List Accent 1"/>
-    <w:lsdException w:name="Light Grid Accent 1"/>
-    <w:lsdException w:name="Medium Shading 1 Accent 1"/>
-    <w:lsdException w:name="Medium Shading 2 Accent 1"/>
     <w:lsdException w:name="Medium List 1 Accent 1"/>
     <w:lsdException w:name="Revision" w:semiHidden="1"/>
     <w:lsdException w:name="Medium List 2 Accent 1"/>
@@ -1302,11 +1366,6 @@
     <w:lsdException w:name="Medium List 2 Accent 6"/>
     <w:lsdException w:name="Medium Grid 1 Accent 6"/>
     <w:lsdException w:name="Medium Grid 2 Accent 6"/>
-    <w:lsdException w:name="Medium Grid 3 Accent 6"/>
-    <w:lsdException w:name="Dark List Accent 6"/>
-    <w:lsdException w:name="Colorful Shading Accent 6"/>
-    <w:lsdException w:name="Colorful List Accent 6"/>
-    <w:lsdException w:name="Colorful Grid Accent 6"/>
     <w:lsdException w:name="Bibliography" w:semiHidden="1" w:unhideWhenUsed="1"/>
     <w:lsdException w:name="TOC Heading" w:semiHidden="1" w:unhideWhenUsed="1"/>
     <w:lsdException w:name="Grid Table 4" w:uiPriority="49"/>
@@ -1404,15 +1463,20 @@
     <w:lsdException w:name="List Table 5 Dark Accent 6" w:uiPriority="50"/>
     <w:lsdException w:name="List Table 6 Colorful Accent 6" w:uiPriority="51"/>
     <w:lsdException w:name="List Table 7 Colorful Accent 6" w:uiPriority="52"/>
+    <w:lsdException w:name="Mention" w:semiHidden="1" w:uiPriority="99" w:unhideWhenUsed="1"/>
+    <w:lsdException w:name="Smart Hyperlink" w:semiHidden="1" w:uiPriority="99" w:unhideWhenUsed="1"/>
+    <w:lsdException w:name="Hashtag" w:semiHidden="1" w:uiPriority="99" w:unhideWhenUsed="1"/>
+    <w:lsdException w:name="Unresolved Mention" w:semiHidden="1" w:uiPriority="99" w:unhideWhenUsed="1"/>
+    <w:lsdException w:name="Smart Link" w:semiHidden="1" w:uiPriority="99" w:unhideWhenUsed="1"/>
   </w:latentStyles>
-  <w:style w:type="paragraph" w:default="1" w:styleId="Normal">
+  <w:style w:type="paragraph" w:default="1" w:styleId="Standaard">
     <w:name w:val="Normal"/>
     <w:qFormat/>
   </w:style>
-  <w:style w:type="paragraph" w:styleId="Heading1">
+  <w:style w:type="paragraph" w:styleId="Kop1">
     <w:name w:val="heading 1"/>
-    <w:basedOn w:val="Normal"/>
-    <w:next w:val="BodyText"/>
+    <w:basedOn w:val="Standaard"/>
+    <w:next w:val="Plattetekst"/>
     <w:uiPriority w:val="9"/>
     <w:qFormat/>
     <w:pPr>
@@ -1430,10 +1494,10 @@
       <w:szCs w:val="32"/>
     </w:rPr>
   </w:style>
-  <w:style w:type="paragraph" w:styleId="Heading2">
+  <w:style w:type="paragraph" w:styleId="Kop2">
     <w:name w:val="heading 2"/>
-    <w:basedOn w:val="Normal"/>
-    <w:next w:val="BodyText"/>
+    <w:basedOn w:val="Standaard"/>
+    <w:next w:val="Plattetekst"/>
     <w:uiPriority w:val="9"/>
     <w:unhideWhenUsed/>
     <w:qFormat/>
@@ -1452,10 +1516,10 @@
       <w:szCs w:val="32"/>
     </w:rPr>
   </w:style>
-  <w:style w:type="paragraph" w:styleId="Heading3">
+  <w:style w:type="paragraph" w:styleId="Kop3">
     <w:name w:val="heading 3"/>
-    <w:basedOn w:val="Normal"/>
-    <w:next w:val="BodyText"/>
+    <w:basedOn w:val="Standaard"/>
+    <w:next w:val="Plattetekst"/>
     <w:uiPriority w:val="9"/>
     <w:unhideWhenUsed/>
     <w:qFormat/>
@@ -1474,10 +1538,10 @@
       <w:szCs w:val="28"/>
     </w:rPr>
   </w:style>
-  <w:style w:type="paragraph" w:styleId="Heading4">
+  <w:style w:type="paragraph" w:styleId="Kop4">
     <w:name w:val="heading 4"/>
-    <w:basedOn w:val="Normal"/>
-    <w:next w:val="BodyText"/>
+    <w:basedOn w:val="Standaard"/>
+    <w:next w:val="Plattetekst"/>
     <w:uiPriority w:val="9"/>
     <w:unhideWhenUsed/>
     <w:qFormat/>
@@ -1494,10 +1558,10 @@
       <w:color w:val="4F81BD" w:themeColor="accent1"/>
     </w:rPr>
   </w:style>
-  <w:style w:type="paragraph" w:styleId="Heading5">
+  <w:style w:type="paragraph" w:styleId="Kop5">
     <w:name w:val="heading 5"/>
-    <w:basedOn w:val="Normal"/>
-    <w:next w:val="BodyText"/>
+    <w:basedOn w:val="Standaard"/>
+    <w:next w:val="Plattetekst"/>
     <w:uiPriority w:val="9"/>
     <w:unhideWhenUsed/>
     <w:qFormat/>
@@ -1514,10 +1578,10 @@
       <w:color w:val="4F81BD" w:themeColor="accent1"/>
     </w:rPr>
   </w:style>
-  <w:style w:type="paragraph" w:styleId="Heading6">
+  <w:style w:type="paragraph" w:styleId="Kop6">
     <w:name w:val="heading 6"/>
-    <w:basedOn w:val="Normal"/>
-    <w:next w:val="BodyText"/>
+    <w:basedOn w:val="Standaard"/>
+    <w:next w:val="Plattetekst"/>
     <w:uiPriority w:val="9"/>
     <w:unhideWhenUsed/>
     <w:qFormat/>
@@ -1534,10 +1598,10 @@
       <w:sz w:val="22"/>
     </w:rPr>
   </w:style>
-  <w:style w:type="paragraph" w:styleId="Heading7">
+  <w:style w:type="paragraph" w:styleId="Kop7">
     <w:name w:val="heading 7"/>
-    <w:basedOn w:val="Normal"/>
-    <w:next w:val="BodyText"/>
+    <w:basedOn w:val="Standaard"/>
+    <w:next w:val="Plattetekst"/>
     <w:uiPriority w:val="9"/>
     <w:unhideWhenUsed/>
     <w:qFormat/>
@@ -1552,10 +1616,10 @@
       <w:color w:val="4F81BD" w:themeColor="accent1"/>
     </w:rPr>
   </w:style>
-  <w:style w:type="paragraph" w:styleId="Heading8">
+  <w:style w:type="paragraph" w:styleId="Kop8">
     <w:name w:val="heading 8"/>
-    <w:basedOn w:val="Normal"/>
-    <w:next w:val="BodyText"/>
+    <w:basedOn w:val="Standaard"/>
+    <w:next w:val="Plattetekst"/>
     <w:uiPriority w:val="9"/>
     <w:unhideWhenUsed/>
     <w:qFormat/>
@@ -1570,10 +1634,10 @@
       <w:color w:val="4F81BD" w:themeColor="accent1"/>
     </w:rPr>
   </w:style>
-  <w:style w:type="paragraph" w:styleId="Heading9">
+  <w:style w:type="paragraph" w:styleId="Kop9">
     <w:name w:val="heading 9"/>
-    <w:basedOn w:val="Normal"/>
-    <w:next w:val="BodyText"/>
+    <w:basedOn w:val="Standaard"/>
+    <w:next w:val="Plattetekst"/>
     <w:uiPriority w:val="9"/>
     <w:unhideWhenUsed/>
     <w:qFormat/>
@@ -1588,13 +1652,13 @@
       <w:color w:val="4F81BD" w:themeColor="accent1"/>
     </w:rPr>
   </w:style>
-  <w:style w:type="character" w:default="1" w:styleId="DefaultParagraphFont">
+  <w:style w:type="character" w:default="1" w:styleId="Standaardalinea-lettertype">
     <w:name w:val="Default Paragraph Font"/>
     <w:uiPriority w:val="1"/>
     <w:semiHidden/>
     <w:unhideWhenUsed/>
   </w:style>
-  <w:style w:type="table" w:default="1" w:styleId="TableNormal">
+  <w:style w:type="table" w:default="1" w:styleId="Standaardtabel">
     <w:name w:val="Normal Table"/>
     <w:uiPriority w:val="99"/>
     <w:semiHidden/>
@@ -1609,16 +1673,16 @@
       </w:tblCellMar>
     </w:tblPr>
   </w:style>
-  <w:style w:type="numbering" w:default="1" w:styleId="NoList">
+  <w:style w:type="numbering" w:default="1" w:styleId="Geenlijst">
     <w:name w:val="No List"/>
     <w:uiPriority w:val="99"/>
     <w:semiHidden/>
     <w:unhideWhenUsed/>
   </w:style>
-  <w:style w:type="paragraph" w:styleId="BodyText">
+  <w:style w:type="paragraph" w:styleId="Plattetekst">
     <w:name w:val="Body Text"/>
-    <w:basedOn w:val="Normal"/>
-    <w:link w:val="BodyTextChar"/>
+    <w:basedOn w:val="Standaard"/>
+    <w:link w:val="PlattetekstChar"/>
     <w:qFormat/>
     <w:pPr>
       <w:spacing w:before="180" w:after="180"/>
@@ -1626,22 +1690,22 @@
   </w:style>
   <w:style w:type="paragraph" w:customStyle="1" w:styleId="FirstParagraph">
     <w:name w:val="First Paragraph"/>
-    <w:basedOn w:val="BodyText"/>
-    <w:next w:val="BodyText"/>
+    <w:basedOn w:val="Plattetekst"/>
+    <w:next w:val="Plattetekst"/>
     <w:qFormat/>
   </w:style>
   <w:style w:type="paragraph" w:customStyle="1" w:styleId="Compact">
     <w:name w:val="Compact"/>
-    <w:basedOn w:val="BodyText"/>
+    <w:basedOn w:val="Plattetekst"/>
     <w:qFormat/>
     <w:pPr>
       <w:spacing w:before="36" w:after="36"/>
     </w:pPr>
   </w:style>
-  <w:style w:type="paragraph" w:styleId="Title">
+  <w:style w:type="paragraph" w:styleId="Titel">
     <w:name w:val="Title"/>
-    <w:basedOn w:val="Normal"/>
-    <w:next w:val="BodyText"/>
+    <w:basedOn w:val="Standaard"/>
+    <w:next w:val="Plattetekst"/>
     <w:qFormat/>
     <w:rsid w:val="008F1FCC"/>
     <w:pPr>
@@ -1658,10 +1722,10 @@
       <w:lang w:val="nl-NL"/>
     </w:rPr>
   </w:style>
-  <w:style w:type="paragraph" w:styleId="Subtitle">
+  <w:style w:type="paragraph" w:styleId="Ondertitel">
     <w:name w:val="Subtitle"/>
-    <w:basedOn w:val="Title"/>
-    <w:next w:val="BodyText"/>
+    <w:basedOn w:val="Titel"/>
+    <w:next w:val="Plattetekst"/>
     <w:qFormat/>
     <w:pPr>
       <w:spacing w:before="240"/>
@@ -1674,7 +1738,7 @@
   </w:style>
   <w:style w:type="paragraph" w:customStyle="1" w:styleId="Author">
     <w:name w:val="Author"/>
-    <w:next w:val="BodyText"/>
+    <w:next w:val="Plattetekst"/>
     <w:qFormat/>
     <w:rsid w:val="008F1FCC"/>
     <w:pPr>
@@ -1685,9 +1749,9 @@
       <w:lang w:val="nl-NL"/>
     </w:rPr>
   </w:style>
-  <w:style w:type="paragraph" w:styleId="Date">
+  <w:style w:type="paragraph" w:styleId="Datum">
     <w:name w:val="Date"/>
-    <w:next w:val="BodyText"/>
+    <w:next w:val="Plattetekst"/>
     <w:qFormat/>
     <w:rsid w:val="008F1FCC"/>
     <w:pPr>
@@ -1700,8 +1764,8 @@
   </w:style>
   <w:style w:type="paragraph" w:customStyle="1" w:styleId="Abstract">
     <w:name w:val="Abstract"/>
-    <w:basedOn w:val="Normal"/>
-    <w:next w:val="BodyText"/>
+    <w:basedOn w:val="Standaard"/>
+    <w:next w:val="Plattetekst"/>
     <w:qFormat/>
     <w:pPr>
       <w:keepNext/>
@@ -1713,15 +1777,15 @@
       <w:szCs w:val="20"/>
     </w:rPr>
   </w:style>
-  <w:style w:type="paragraph" w:styleId="Bibliography">
+  <w:style w:type="paragraph" w:styleId="Bibliografie">
     <w:name w:val="Bibliography"/>
-    <w:basedOn w:val="Normal"/>
+    <w:basedOn w:val="Standaard"/>
     <w:qFormat/>
   </w:style>
-  <w:style w:type="paragraph" w:styleId="BlockText">
+  <w:style w:type="paragraph" w:styleId="Bloktekst">
     <w:name w:val="Block Text"/>
-    <w:basedOn w:val="BodyText"/>
-    <w:next w:val="BodyText"/>
+    <w:basedOn w:val="Plattetekst"/>
+    <w:next w:val="Plattetekst"/>
     <w:uiPriority w:val="9"/>
     <w:unhideWhenUsed/>
     <w:qFormat/>
@@ -1735,9 +1799,9 @@
       <w:szCs w:val="20"/>
     </w:rPr>
   </w:style>
-  <w:style w:type="paragraph" w:styleId="FootnoteText">
+  <w:style w:type="paragraph" w:styleId="Voetnoottekst">
     <w:name w:val="footnote text"/>
-    <w:basedOn w:val="Normal"/>
+    <w:basedOn w:val="Standaard"/>
     <w:uiPriority w:val="9"/>
     <w:unhideWhenUsed/>
     <w:qFormat/>
@@ -1759,7 +1823,7 @@
   </w:style>
   <w:style w:type="paragraph" w:customStyle="1" w:styleId="DefinitionTerm">
     <w:name w:val="Definition Term"/>
-    <w:basedOn w:val="Normal"/>
+    <w:basedOn w:val="Standaard"/>
     <w:next w:val="Definition"/>
     <w:pPr>
       <w:keepNext/>
@@ -1772,12 +1836,12 @@
   </w:style>
   <w:style w:type="paragraph" w:customStyle="1" w:styleId="Definition">
     <w:name w:val="Definition"/>
-    <w:basedOn w:val="Normal"/>
-  </w:style>
-  <w:style w:type="paragraph" w:styleId="Caption">
+    <w:basedOn w:val="Standaard"/>
+  </w:style>
+  <w:style w:type="paragraph" w:styleId="Bijschrift">
     <w:name w:val="caption"/>
-    <w:basedOn w:val="Normal"/>
-    <w:link w:val="CaptionChar"/>
+    <w:basedOn w:val="Standaard"/>
+    <w:link w:val="BijschriftChar"/>
     <w:pPr>
       <w:spacing w:after="120"/>
     </w:pPr>
@@ -1787,18 +1851,18 @@
   </w:style>
   <w:style w:type="paragraph" w:customStyle="1" w:styleId="TableCaption">
     <w:name w:val="Table Caption"/>
-    <w:basedOn w:val="Caption"/>
+    <w:basedOn w:val="Bijschrift"/>
     <w:pPr>
       <w:keepNext/>
     </w:pPr>
   </w:style>
   <w:style w:type="paragraph" w:customStyle="1" w:styleId="ImageCaption">
     <w:name w:val="Image Caption"/>
-    <w:basedOn w:val="Caption"/>
+    <w:basedOn w:val="Bijschrift"/>
   </w:style>
   <w:style w:type="paragraph" w:customStyle="1" w:styleId="Figure">
     <w:name w:val="Figure"/>
-    <w:basedOn w:val="Normal"/>
+    <w:basedOn w:val="Standaard"/>
   </w:style>
   <w:style w:type="paragraph" w:customStyle="1" w:styleId="CaptionedFigure">
     <w:name w:val="Captioned Figure"/>
@@ -1807,38 +1871,38 @@
       <w:keepNext/>
     </w:pPr>
   </w:style>
-  <w:style w:type="character" w:customStyle="1" w:styleId="CaptionChar">
-    <w:name w:val="Caption Char"/>
-    <w:basedOn w:val="DefaultParagraphFont"/>
-    <w:link w:val="Caption"/>
+  <w:style w:type="character" w:customStyle="1" w:styleId="BijschriftChar">
+    <w:name w:val="Bijschrift Char"/>
+    <w:basedOn w:val="Standaardalinea-lettertype"/>
+    <w:link w:val="Bijschrift"/>
   </w:style>
   <w:style w:type="character" w:customStyle="1" w:styleId="VerbatimChar">
     <w:name w:val="Verbatim Char"/>
-    <w:basedOn w:val="CaptionChar"/>
+    <w:basedOn w:val="BijschriftChar"/>
     <w:link w:val="SourceCode"/>
     <w:rPr>
       <w:rFonts w:ascii="Consolas" w:hAnsi="Consolas"/>
       <w:sz w:val="22"/>
     </w:rPr>
   </w:style>
-  <w:style w:type="character" w:styleId="FootnoteReference">
+  <w:style w:type="character" w:styleId="Voetnootmarkering">
     <w:name w:val="footnote reference"/>
-    <w:basedOn w:val="CaptionChar"/>
+    <w:basedOn w:val="BijschriftChar"/>
     <w:rPr>
       <w:vertAlign w:val="superscript"/>
     </w:rPr>
   </w:style>
   <w:style w:type="character" w:styleId="Hyperlink">
     <w:name w:val="Hyperlink"/>
-    <w:basedOn w:val="CaptionChar"/>
+    <w:basedOn w:val="BijschriftChar"/>
     <w:rPr>
       <w:color w:val="4F81BD" w:themeColor="accent1"/>
     </w:rPr>
   </w:style>
-  <w:style w:type="paragraph" w:styleId="TOCHeading">
+  <w:style w:type="paragraph" w:styleId="Kopvaninhoudsopgave">
     <w:name w:val="TOC Heading"/>
-    <w:basedOn w:val="Heading1"/>
-    <w:next w:val="BodyText"/>
+    <w:basedOn w:val="Kop1"/>
+    <w:next w:val="Plattetekst"/>
     <w:uiPriority w:val="39"/>
     <w:unhideWhenUsed/>
     <w:qFormat/>
@@ -1854,7 +1918,7 @@
   </w:style>
   <w:style w:type="paragraph" w:customStyle="1" w:styleId="SourceCode">
     <w:name w:val="Source Code"/>
-    <w:basedOn w:val="Normal"/>
+    <w:basedOn w:val="Standaard"/>
     <w:link w:val="VerbatimChar"/>
     <w:pPr>
       <w:shd w:val="clear" w:color="auto" w:fill="F8F8F8"/>
@@ -2182,11 +2246,39 @@
       <w:shd w:val="clear" w:color="auto" w:fill="F8F8F8"/>
     </w:rPr>
   </w:style>
-  <w:style w:type="character" w:customStyle="1" w:styleId="BodyTextChar">
-    <w:name w:val="Body Text Char"/>
-    <w:basedOn w:val="DefaultParagraphFont"/>
-    <w:link w:val="BodyText"/>
+  <w:style w:type="character" w:customStyle="1" w:styleId="PlattetekstChar">
+    <w:name w:val="Platte tekst Char"/>
+    <w:basedOn w:val="Standaardalinea-lettertype"/>
+    <w:link w:val="Plattetekst"/>
     <w:rsid w:val="008A1CA5"/>
+  </w:style>
+  <w:style w:type="paragraph" w:styleId="Ballontekst">
+    <w:name w:val="Balloon Text"/>
+    <w:basedOn w:val="Standaard"/>
+    <w:link w:val="BallontekstChar"/>
+    <w:semiHidden/>
+    <w:unhideWhenUsed/>
+    <w:rsid w:val="00202171"/>
+    <w:pPr>
+      <w:spacing w:after="0"/>
+    </w:pPr>
+    <w:rPr>
+      <w:rFonts w:ascii="Segoe UI" w:hAnsi="Segoe UI" w:cs="Segoe UI"/>
+      <w:sz w:val="18"/>
+      <w:szCs w:val="18"/>
+    </w:rPr>
+  </w:style>
+  <w:style w:type="character" w:customStyle="1" w:styleId="BallontekstChar">
+    <w:name w:val="Ballontekst Char"/>
+    <w:basedOn w:val="Standaardalinea-lettertype"/>
+    <w:link w:val="Ballontekst"/>
+    <w:semiHidden/>
+    <w:rsid w:val="00202171"/>
+    <w:rPr>
+      <w:rFonts w:ascii="Segoe UI" w:hAnsi="Segoe UI" w:cs="Segoe UI"/>
+      <w:sz w:val="18"/>
+      <w:szCs w:val="18"/>
+    </w:rPr>
   </w:style>
 </w:styles>
 </file>

</xml_diff>